<commit_message>
Edits to sample lab report
</commit_message>
<xml_diff>
--- a/ecology_lab_syllabus/Example lab report/Example_lab_report.docx
+++ b/ecology_lab_syllabus/Example lab report/Example_lab_report.docx
@@ -143,7 +143,7 @@
         <w:pStyle w:val="FirstParagraph"/>
       </w:pPr>
       <w:r>
-        <w:t xml:space="preserve">The syllabus had a significant effect on lab report scores of students in BIO 3103 (t-test, p&lt;0.001). The mean lab report score of students who had access to the lab syllabus (10.15 +/- 0.17 points) was higher than students who did not (8.23 +/- 0.18 points).</w:t>
+        <w:t xml:space="preserve">Access to the syllabus had a significant effect on lab report scores of students in BIO 3103 (t-test, p&lt;0.001). The mean lab report score of students who had access to the lab syllabus (10.15 +/- 0.17 points) was higher than students who did not (8.23 +/- 0.18 points).</w:t>
       </w:r>
     </w:p>
     <w:p>
@@ -155,7 +155,7 @@
           <wp:inline>
             <wp:extent cx="4620126" cy="3696101"/>
             <wp:effectExtent b="0" l="0" r="0" t="0"/>
-            <wp:docPr descr="Figure 1. Access to the course syllabus had a significant effect on lab report scores (t-test, p&lt;0.001). Shown are group means +/- the standard error. Mean lab report scores were higher for students with syllabus access (10.15 +/- 0.17 points) than students with no access (8.26 +/- 0.18 points)" title="" id="1" name="Picture"/>
+            <wp:docPr descr="Figure 1. Students who had access to the syllabus performed significantly better on lab reports than students who did not (t-test, p&lt;0.001). Shown are group means +/- the standard error. Mean lab report scores were higher for students with syllabus access (10.15 +/- 0.17 points) than students with no access (8.26 +/- 0.18 points)" title="" id="1" name="Picture"/>
             <a:graphic>
               <a:graphicData uri="http://schemas.openxmlformats.org/drawingml/2006/picture">
                 <pic:pic>
@@ -198,7 +198,7 @@
         <w:pStyle w:val="ImageCaption"/>
       </w:pPr>
       <w:r>
-        <w:t xml:space="preserve">Figure 1. Access to the course syllabus had a significant effect on lab report scores (t-test, p&lt;0.001). Shown are group means +/- the standard error. Mean lab report scores were higher for students with syllabus access (10.15 +/- 0.17 points) than students with no access (8.26 +/- 0.18 points)</w:t>
+        <w:t xml:space="preserve">Figure 1. Students who had access to the syllabus performed significantly better on lab reports than students who did not (t-test, p&lt;0.001). Shown are group means +/- the standard error. Mean lab report scores were higher for students with syllabus access (10.15 +/- 0.17 points) than students with no access (8.26 +/- 0.18 points)</w:t>
       </w:r>
     </w:p>
     <w:p>
@@ -258,7 +258,7 @@
 <file path=word/numbering.xml><?xml version="1.0" encoding="utf-8"?>
 <w:numbering xmlns:w="http://schemas.openxmlformats.org/wordprocessingml/2006/main">
   <w:abstractNum w:abstractNumId="990">
-    <w:nsid w:val="631ebf63"/>
+    <w:nsid w:val="d419d9a4"/>
     <w:multiLevelType w:val="multilevel"/>
     <w:lvl w:ilvl="0">
       <w:numFmt w:val="bullet"/>

</xml_diff>